<commit_message>
Porting r1839 to r1847 from the sadx branch
</commit_message>
<xml_diff>
--- a/samples/input/sadx/EmptyHeading.docx
+++ b/samples/input/sadx/EmptyHeading.docx
@@ -6,26 +6,30 @@
       <w:pPr>
         <w:pStyle w:val="Title"/>
       </w:pPr>
-      <w:proofErr w:type="spellStart"/>
       <w:r>
         <w:t>Title</w:t>
       </w:r>
-      <w:proofErr w:type="spellEnd"/>
     </w:p>
     <w:p>
       <w:pPr>
         <w:pStyle w:val="Heading1"/>
       </w:pPr>
+      <w:r>
+        <w:t>Heading1</w:t>
+      </w:r>
     </w:p>
     <w:p>
-      <w:proofErr w:type="gramStart"/>
+      <w:pPr>
+        <w:pStyle w:val="Heading2"/>
+      </w:pPr>
+    </w:p>
+    <w:p>
       <w:r>
         <w:rPr>
           <w:lang w:val="en-US"/>
         </w:rPr>
         <w:t>paragraph</w:t>
       </w:r>
-      <w:proofErr w:type="gramEnd"/>
     </w:p>
     <w:sectPr>
       <w:pgSz w:w="11906" w:h="16838"/>

</xml_diff>